<commit_message>
modified .gitignore to ignore standard editor swap files
</commit_message>
<xml_diff>
--- a/user stories/User Stories.docx
+++ b/user stories/User Stories.docx
@@ -12,52 +12,43 @@
         <w:t>Quentin Goehrig, Tyler Timm, Jake Wolfe, Jeremy Watson</w:t>
       </w:r>
     </w:p>
-    <w:p/>
     <w:p>
-      <w:r>
-        <w:t>Hey guys, so I don’t know if we are all on board for making User Stories as opposed to our other options, but I personally believe this is our best option.</w:t>
+      <w:bookmarkStart w:id="0" w:name="_GoBack"/>
+      <w:bookmarkEnd w:id="0"/>
+    </w:p>
+    <w:p>
+      <w:r>
+        <w:t>Admin:</w:t>
+      </w:r>
+    </w:p>
+    <w:p>
+      <w:r>
+        <w:t>As an Ad</w:t>
+      </w:r>
+      <w:r>
+        <w:t>min, I can add, edit or delete a dentist or a hygienist.</w:t>
+      </w:r>
+    </w:p>
+    <w:p>
+      <w:r>
+        <w:t>As an Admin, I can set up a calendar.</w:t>
       </w:r>
     </w:p>
     <w:p/>
     <w:p>
       <w:r>
-        <w:t>Admin:</w:t>
+        <w:t>Dentist:</w:t>
       </w:r>
     </w:p>
     <w:p>
       <w:r>
-        <w:t>As an Ad</w:t>
-      </w:r>
-      <w:r>
-        <w:t>min, I can add, edit or delete a dentist or a hygienist.</w:t>
-      </w:r>
-    </w:p>
-    <w:p>
-      <w:r>
-        <w:t>As an Admin, I can set up a calendar.</w:t>
+        <w:t>As a Dentist</w:t>
+      </w:r>
+      <w:r>
+        <w:t>, I can view new appointments on a calendar.</w:t>
       </w:r>
     </w:p>
     <w:p/>
-    <w:p>
-      <w:r>
-        <w:t>Dentist:</w:t>
-      </w:r>
-    </w:p>
-    <w:p>
-      <w:r>
-        <w:t>As a Dentist</w:t>
-      </w:r>
-      <w:r>
-        <w:t>, I can view new appointments on a calendar.</w:t>
-      </w:r>
-    </w:p>
-    <w:p>
-      <w:r>
-        <w:t>Test</w:t>
-      </w:r>
-      <w:bookmarkStart w:id="0" w:name="_GoBack"/>
-      <w:bookmarkEnd w:id="0"/>
-    </w:p>
     <w:sectPr>
       <w:pgSz w:w="12240" w:h="15840"/>
       <w:pgMar w:top="1440" w:right="1440" w:bottom="1440" w:left="1440" w:header="720" w:footer="720" w:gutter="0"/>

</xml_diff>